<commit_message>
Commiting changes to requirements document.
</commit_message>
<xml_diff>
--- a/Documentation/SettingUpAndroidDeviceToDebug.docx
+++ b/Documentation/SettingUpAndroidDeviceToDebug.docx
@@ -384,25 +384,7 @@
           <w:sz w:val="20"/>
           <w:szCs w:val="20"/>
         </w:rPr>
-        <w:t xml:space="preserve">You need to install the USB driver for </w:t>
-      </w:r>
-      <w:proofErr w:type="spellStart"/>
-      <w:r>
-        <w:rPr>
-          <w:rFonts w:ascii="Arial" w:hAnsi="Arial" w:cs="Arial" w:hint="eastAsia"/>
-          <w:sz w:val="20"/>
-          <w:szCs w:val="20"/>
-        </w:rPr>
-        <w:t>adb</w:t>
-      </w:r>
-      <w:proofErr w:type="spellEnd"/>
-      <w:r>
-        <w:rPr>
-          <w:rFonts w:ascii="Arial" w:hAnsi="Arial" w:cs="Arial" w:hint="eastAsia"/>
-          <w:sz w:val="20"/>
-          <w:szCs w:val="20"/>
-        </w:rPr>
-        <w:t xml:space="preserve">.  </w:t>
+        <w:t xml:space="preserve">You need to install the USB driver for adb.  </w:t>
       </w:r>
     </w:p>
     <w:p>
@@ -627,7 +609,27 @@
           <w:sz w:val="20"/>
           <w:szCs w:val="20"/>
         </w:rPr>
-        <w:t>Update Drive Software</w:t>
+        <w:t>Update Drive</w:t>
+      </w:r>
+      <w:r>
+        <w:rPr>
+          <w:rFonts w:ascii="Arial" w:hAnsi="Arial" w:cs="Arial" w:hint="eastAsia"/>
+          <w:b/>
+          <w:sz w:val="20"/>
+          <w:szCs w:val="20"/>
+        </w:rPr>
+        <w:t>r</w:t>
+      </w:r>
+      <w:bookmarkStart w:id="0" w:name="_GoBack"/>
+      <w:bookmarkEnd w:id="0"/>
+      <w:r>
+        <w:rPr>
+          <w:rFonts w:ascii="Arial" w:hAnsi="Arial" w:cs="Arial" w:hint="eastAsia"/>
+          <w:b/>
+          <w:sz w:val="20"/>
+          <w:szCs w:val="20"/>
+        </w:rPr>
+        <w:t xml:space="preserve"> Software</w:t>
       </w:r>
       <w:r>
         <w:rPr>
@@ -777,63 +779,7 @@
           <w:sz w:val="20"/>
           <w:szCs w:val="20"/>
         </w:rPr>
-        <w:t>&lt;</w:t>
-      </w:r>
-      <w:proofErr w:type="spellStart"/>
-      <w:proofErr w:type="gramStart"/>
-      <w:r>
-        <w:rPr>
-          <w:rFonts w:ascii="Courier New" w:hAnsi="Courier New" w:cs="Courier New"/>
-          <w:sz w:val="20"/>
-          <w:szCs w:val="20"/>
-        </w:rPr>
-        <w:t>sdk</w:t>
-      </w:r>
-      <w:proofErr w:type="spellEnd"/>
-      <w:proofErr w:type="gramEnd"/>
-      <w:r>
-        <w:rPr>
-          <w:rFonts w:ascii="Courier New" w:hAnsi="Courier New" w:cs="Courier New"/>
-          <w:sz w:val="20"/>
-          <w:szCs w:val="20"/>
-        </w:rPr>
-        <w:t>&gt;\extras\</w:t>
-      </w:r>
-      <w:proofErr w:type="spellStart"/>
-      <w:r>
-        <w:rPr>
-          <w:rFonts w:ascii="Courier New" w:hAnsi="Courier New" w:cs="Courier New"/>
-          <w:sz w:val="20"/>
-          <w:szCs w:val="20"/>
-        </w:rPr>
-        <w:t>google</w:t>
-      </w:r>
-      <w:proofErr w:type="spellEnd"/>
-      <w:r>
-        <w:rPr>
-          <w:rFonts w:ascii="Courier New" w:hAnsi="Courier New" w:cs="Courier New"/>
-          <w:sz w:val="20"/>
-          <w:szCs w:val="20"/>
-        </w:rPr>
-        <w:t>\</w:t>
-      </w:r>
-      <w:proofErr w:type="spellStart"/>
-      <w:r>
-        <w:rPr>
-          <w:rFonts w:ascii="Courier New" w:hAnsi="Courier New" w:cs="Courier New"/>
-          <w:sz w:val="20"/>
-          <w:szCs w:val="20"/>
-        </w:rPr>
-        <w:t>usb_driver</w:t>
-      </w:r>
-      <w:proofErr w:type="spellEnd"/>
-      <w:r>
-        <w:rPr>
-          <w:rFonts w:ascii="Courier New" w:hAnsi="Courier New" w:cs="Courier New"/>
-          <w:sz w:val="20"/>
-          <w:szCs w:val="20"/>
-        </w:rPr>
-        <w:t>\</w:t>
+        <w:t>&lt;sdk&gt;\extras\google\usb_driver\</w:t>
       </w:r>
     </w:p>
     <w:p>
@@ -925,8 +871,6 @@
         </w:rPr>
         <w:t xml:space="preserve">Check that the device is connected: </w:t>
       </w:r>
-      <w:bookmarkStart w:id="0" w:name="_GoBack"/>
-      <w:bookmarkEnd w:id="0"/>
     </w:p>
     <w:p>
       <w:pPr>
@@ -956,25 +900,7 @@
           <w:sz w:val="20"/>
           <w:szCs w:val="20"/>
         </w:rPr>
-        <w:t>&lt;</w:t>
-      </w:r>
-      <w:proofErr w:type="spellStart"/>
-      <w:r>
-        <w:rPr>
-          <w:rFonts w:ascii="Courier New" w:hAnsi="Courier New" w:cs="Courier New"/>
-          <w:sz w:val="20"/>
-          <w:szCs w:val="20"/>
-        </w:rPr>
-        <w:t>sdk</w:t>
-      </w:r>
-      <w:proofErr w:type="spellEnd"/>
-      <w:r>
-        <w:rPr>
-          <w:rFonts w:ascii="Courier New" w:hAnsi="Courier New" w:cs="Courier New"/>
-          <w:sz w:val="20"/>
-          <w:szCs w:val="20"/>
-        </w:rPr>
-        <w:t>&gt;\platform-tools</w:t>
+        <w:t>&lt;sdk&gt;\platform-tools</w:t>
       </w:r>
     </w:p>
     <w:p>
@@ -1007,23 +933,13 @@
         </w:rPr>
         <w:t>“</w:t>
       </w:r>
-      <w:proofErr w:type="spellStart"/>
-      <w:r>
-        <w:rPr>
-          <w:rFonts w:ascii="Arial" w:hAnsi="Arial" w:cs="Arial" w:hint="eastAsia"/>
-          <w:sz w:val="20"/>
-          <w:szCs w:val="20"/>
-        </w:rPr>
-        <w:t>adb</w:t>
-      </w:r>
-      <w:proofErr w:type="spellEnd"/>
-      <w:r>
-        <w:rPr>
-          <w:rFonts w:ascii="Arial" w:hAnsi="Arial" w:cs="Arial" w:hint="eastAsia"/>
-          <w:sz w:val="20"/>
-          <w:szCs w:val="20"/>
-        </w:rPr>
-        <w:t xml:space="preserve"> devices</w:t>
+      <w:r>
+        <w:rPr>
+          <w:rFonts w:ascii="Arial" w:hAnsi="Arial" w:cs="Arial" w:hint="eastAsia"/>
+          <w:sz w:val="20"/>
+          <w:szCs w:val="20"/>
+        </w:rPr>
+        <w:t>adb devices</w:t>
       </w:r>
       <w:r>
         <w:rPr>
@@ -1081,43 +997,15 @@
           <w:sz w:val="20"/>
           <w:szCs w:val="20"/>
         </w:rPr>
-        <w:t xml:space="preserve"> and download </w:t>
-      </w:r>
-      <w:proofErr w:type="spellStart"/>
-      <w:r>
-        <w:rPr>
-          <w:rFonts w:ascii="Arial" w:hAnsi="Arial" w:cs="Arial" w:hint="eastAsia"/>
-          <w:sz w:val="20"/>
-          <w:szCs w:val="20"/>
-        </w:rPr>
-        <w:t>PDANet</w:t>
-      </w:r>
-      <w:proofErr w:type="spellEnd"/>
-      <w:r>
-        <w:rPr>
-          <w:rFonts w:ascii="Arial" w:hAnsi="Arial" w:cs="Arial" w:hint="eastAsia"/>
-          <w:sz w:val="20"/>
-          <w:szCs w:val="20"/>
-        </w:rPr>
-        <w:t xml:space="preserve">.  Follow the instructions of the </w:t>
-      </w:r>
-      <w:proofErr w:type="spellStart"/>
-      <w:r>
-        <w:rPr>
-          <w:rFonts w:ascii="Arial" w:hAnsi="Arial" w:cs="Arial" w:hint="eastAsia"/>
-          <w:sz w:val="20"/>
-          <w:szCs w:val="20"/>
-        </w:rPr>
-        <w:t>PDANet</w:t>
-      </w:r>
-      <w:proofErr w:type="spellEnd"/>
-      <w:r>
-        <w:rPr>
-          <w:rFonts w:ascii="Arial" w:hAnsi="Arial" w:cs="Arial" w:hint="eastAsia"/>
-          <w:sz w:val="20"/>
-          <w:szCs w:val="20"/>
-        </w:rPr>
-        <w:t xml:space="preserve"> and install </w:t>
+        <w:t xml:space="preserve"> and download PDANet</w:t>
+      </w:r>
+      <w:r>
+        <w:rPr>
+          <w:rFonts w:ascii="Arial" w:hAnsi="Arial" w:cs="Arial" w:hint="eastAsia"/>
+          <w:sz w:val="20"/>
+          <w:szCs w:val="20"/>
+        </w:rPr>
+        <w:t xml:space="preserve">.  Follow the instructions of the PDANet and install </w:t>
       </w:r>
       <w:r>
         <w:rPr>

</xml_diff>